<commit_message>
finish app interfaces, start websystem, finish audit
</commit_message>
<xml_diff>
--- a/documents/需求说明.docx
+++ b/documents/需求说明.docx
@@ -31,7 +31,7 @@
           <w:b/>
           <w:bCs/>
         </w:rPr>
-        <w:t>（需要验证码实现用户注册，和更好的服务器、数据库</w:t>
+        <w:t>（需要验证码实现用户注册，</w:t>
       </w:r>
       <w:r>
         <w:rPr>
@@ -40,7 +40,7 @@
           <w:b/>
           <w:bCs/>
         </w:rPr>
-        <w:t>，暂不实现</w:t>
+        <w:t>更好的服务器、数据库</w:t>
       </w:r>
       <w:r>
         <w:rPr>
@@ -49,6 +49,15 @@
           <w:b/>
           <w:bCs/>
         </w:rPr>
+        <w:t>，暂不实现</w:t>
+      </w:r>
+      <w:r>
+        <w:rPr>
+          <w:rStyle w:val="a4"/>
+          <w:rFonts w:hint="eastAsia"/>
+          <w:b/>
+          <w:bCs/>
+        </w:rPr>
         <w:t>）</w:t>
       </w:r>
     </w:p>
@@ -66,7 +75,19 @@
         <w:rPr>
           <w:rFonts w:hint="eastAsia"/>
         </w:rPr>
-        <w:t>需求说明：显示页面，请求获取电话号码，用于简化注册流程，同步喜欢、收藏、不喜欢表的数据；</w:t>
+        <w:t>需求说明：</w:t>
+      </w:r>
+      <w:r>
+        <w:rPr>
+          <w:rFonts w:hint="eastAsia"/>
+        </w:rPr>
+        <w:t>手机端存储所有用户数据，包括用户的喜欢、收藏、不喜欢</w:t>
+      </w:r>
+      <w:r>
+        <w:rPr>
+          <w:rFonts w:hint="eastAsia"/>
+        </w:rPr>
+        <w:t>数据；</w:t>
       </w:r>
     </w:p>
     <w:p/>
@@ -84,7 +105,31 @@
         <w:rPr>
           <w:rFonts w:hint="eastAsia"/>
         </w:rPr>
-        <w:t>结果：显示页面，并同步数据；</w:t>
+        <w:t>技术实现</w:t>
+      </w:r>
+      <w:r>
+        <w:rPr>
+          <w:rFonts w:hint="eastAsia"/>
+        </w:rPr>
+        <w:t>：</w:t>
+      </w:r>
+      <w:r>
+        <w:rPr>
+          <w:rFonts w:hint="eastAsia"/>
+        </w:rPr>
+        <w:t>手机端设计用户点赞记录表，踩的记录表，收藏的记录表</w:t>
+      </w:r>
+      <w:r>
+        <w:rPr>
+          <w:rFonts w:hint="eastAsia"/>
+        </w:rPr>
+        <w:t>；</w:t>
+      </w:r>
+      <w:r>
+        <w:rPr>
+          <w:rFonts w:hint="eastAsia"/>
+        </w:rPr>
+        <w:t>服务器端添加故事统计表；</w:t>
       </w:r>
     </w:p>
     <w:p/>
@@ -106,53 +151,6 @@
       </w:r>
     </w:p>
     <w:p/>
-    <w:p/>
-    <w:p>
-      <w:r>
-        <w:rPr>
-          <w:rFonts w:hint="eastAsia"/>
-        </w:rPr>
-        <w:t>1.4</w:t>
-      </w:r>
-      <w:r>
-        <w:t xml:space="preserve"> </w:t>
-      </w:r>
-      <w:r>
-        <w:rPr>
-          <w:rFonts w:hint="eastAsia"/>
-        </w:rPr>
-        <w:t>具体实现：</w:t>
-      </w:r>
-    </w:p>
-    <w:p>
-      <w:r>
-        <w:rPr>
-          <w:rFonts w:hint="eastAsia"/>
-        </w:rPr>
-        <w:t>1.4.1</w:t>
-      </w:r>
-      <w:r>
-        <w:t xml:space="preserve"> </w:t>
-      </w:r>
-      <w:r>
-        <w:rPr>
-          <w:rFonts w:hint="eastAsia"/>
-        </w:rPr>
-        <w:t>数据库设计：</w:t>
-      </w:r>
-      <w:r>
-        <w:rPr>
-          <w:rFonts w:hint="eastAsia"/>
-        </w:rPr>
-        <w:t>目前</w:t>
-      </w:r>
-      <w:r>
-        <w:rPr>
-          <w:rFonts w:hint="eastAsia"/>
-        </w:rPr>
-        <w:t>不需要用户表；点赞收藏等数据都由手机端自行记录；点赞收藏数量可以由数据库记录；</w:t>
-      </w:r>
-    </w:p>
     <w:p>
       <w:pPr>
         <w:pStyle w:val="1"/>
@@ -395,55 +393,555 @@
         <w:rPr>
           <w:rFonts w:hint="eastAsia"/>
         </w:rPr>
-        <w:t>1.4.1</w:t>
-      </w:r>
-      <w:r>
-        <w:t xml:space="preserve"> </w:t>
-      </w:r>
-      <w:r>
-        <w:rPr>
-          <w:rFonts w:hint="eastAsia"/>
-        </w:rPr>
-        <w:t>数据库设计：</w:t>
-      </w:r>
-      <w:r>
-        <w:rPr>
-          <w:rFonts w:hint="eastAsia"/>
-        </w:rPr>
-        <w:t>1.</w:t>
-      </w:r>
-      <w:r>
-        <w:t xml:space="preserve"> </w:t>
-      </w:r>
-      <w:r>
-        <w:rPr>
-          <w:rFonts w:hint="eastAsia"/>
-        </w:rPr>
-        <w:t>根据目前的数据，创建故事列表</w:t>
-      </w:r>
-      <w:r>
-        <w:rPr>
-          <w:rFonts w:hint="eastAsia"/>
-        </w:rPr>
-        <w:t>数据表</w:t>
-      </w:r>
-      <w:r>
-        <w:t>gs_</w:t>
-      </w:r>
-      <w:r>
-        <w:t>*</w:t>
-      </w:r>
-      <w:r>
-        <w:t>_list</w:t>
-      </w:r>
-      <w:r>
+        <w:t>数据库设计：根据目前的数据，</w:t>
+      </w:r>
+      <w:r>
+        <w:rPr>
+          <w:rFonts w:hint="eastAsia"/>
+        </w:rPr>
+        <w:t>storystat</w:t>
+      </w:r>
+      <w:r>
+        <w:rPr>
+          <w:rFonts w:hint="eastAsia"/>
+        </w:rPr>
+        <w:t>、</w:t>
+      </w:r>
+      <w:r>
+        <w:rPr>
+          <w:rFonts w:hint="eastAsia"/>
+        </w:rPr>
+        <w:t>storylist</w:t>
+      </w:r>
+      <w:r>
+        <w:rPr>
+          <w:rFonts w:hint="eastAsia"/>
+        </w:rPr>
+        <w:t>、</w:t>
+      </w:r>
+      <w:r>
+        <w:rPr>
+          <w:rFonts w:hint="eastAsia"/>
+        </w:rPr>
+        <w:t>storycontent</w:t>
+      </w:r>
+      <w:r>
+        <w:rPr>
+          <w:rFonts w:hint="eastAsia"/>
+        </w:rPr>
         <w:t>；</w:t>
       </w:r>
       <w:r>
-        <w:rPr>
-          <w:rFonts w:hint="eastAsia"/>
-        </w:rPr>
-        <w:t>表字段主要是</w:t>
+        <w:t xml:space="preserve"> </w:t>
+      </w:r>
+      <w:r>
+        <w:rPr>
+          <w:rFonts w:hint="eastAsia"/>
+        </w:rPr>
+        <w:t>Android</w:t>
+      </w:r>
+      <w:r>
+        <w:rPr>
+          <w:rFonts w:hint="eastAsia"/>
+        </w:rPr>
+        <w:t>端实现：</w:t>
+      </w:r>
+      <w:r>
+        <w:rPr>
+          <w:rFonts w:hint="eastAsia"/>
+        </w:rPr>
+        <w:t>用户是否已点赞、已收藏由</w:t>
+      </w:r>
+      <w:r>
+        <w:rPr>
+          <w:rFonts w:hint="eastAsia"/>
+        </w:rPr>
+        <w:t>Android</w:t>
+      </w:r>
+      <w:r>
+        <w:rPr>
+          <w:rFonts w:hint="eastAsia"/>
+        </w:rPr>
+        <w:t>端自行查询控制；</w:t>
+      </w:r>
+    </w:p>
+    <w:p/>
+    <w:p>
+      <w:r>
+        <w:t xml:space="preserve">1.5 </w:t>
+      </w:r>
+      <w:r>
+        <w:rPr>
+          <w:rFonts w:hint="eastAsia"/>
+        </w:rPr>
+        <w:t>推荐接口：根据</w:t>
+      </w:r>
+      <w:r>
+        <w:t>tan</w:t>
+      </w:r>
+      <w:r>
+        <w:t>_stat</w:t>
+      </w:r>
+      <w:r>
+        <w:rPr>
+          <w:rFonts w:hint="eastAsia"/>
+        </w:rPr>
+        <w:t>表的</w:t>
+      </w:r>
+      <w:r>
+        <w:rPr>
+          <w:rFonts w:hint="eastAsia"/>
+        </w:rPr>
+        <w:t>score</w:t>
+      </w:r>
+      <w:r>
+        <w:rPr>
+          <w:rFonts w:hint="eastAsia"/>
+        </w:rPr>
+        <w:t>字段排序</w:t>
+      </w:r>
+    </w:p>
+    <w:p>
+      <w:pPr>
+        <w:pStyle w:val="2"/>
+      </w:pPr>
+      <w:r>
+        <w:t xml:space="preserve">2. </w:t>
+      </w:r>
+      <w:r>
+        <w:rPr>
+          <w:rFonts w:hint="eastAsia"/>
+        </w:rPr>
+        <w:t>推荐</w:t>
+      </w:r>
+      <w:r>
+        <w:t xml:space="preserve"> – </w:t>
+      </w:r>
+      <w:r>
+        <w:rPr>
+          <w:rFonts w:hint="eastAsia"/>
+        </w:rPr>
+        <w:t>喜欢和取取消喜欢</w:t>
+      </w:r>
+      <w:r>
+        <w:rPr>
+          <w:rFonts w:hint="eastAsia"/>
+        </w:rPr>
+        <w:t>，收藏和取消收藏</w:t>
+      </w:r>
+    </w:p>
+    <w:p>
+      <w:r>
+        <w:rPr>
+          <w:rFonts w:hint="eastAsia"/>
+        </w:rPr>
+        <w:t>2.1</w:t>
+      </w:r>
+      <w:r>
+        <w:t xml:space="preserve"> </w:t>
+      </w:r>
+      <w:r>
+        <w:rPr>
+          <w:rFonts w:hint="eastAsia"/>
+        </w:rPr>
+        <w:t>需求说明：用户可以喜欢和取消喜欢</w:t>
+      </w:r>
+    </w:p>
+    <w:p/>
+    <w:p>
+      <w:r>
+        <w:rPr>
+          <w:rFonts w:hint="eastAsia"/>
+        </w:rPr>
+        <w:t>2.2</w:t>
+      </w:r>
+      <w:r>
+        <w:t xml:space="preserve"> </w:t>
+      </w:r>
+      <w:r>
+        <w:rPr>
+          <w:rFonts w:hint="eastAsia"/>
+        </w:rPr>
+        <w:t>结果：</w:t>
+      </w:r>
+      <w:r>
+        <w:t xml:space="preserve"> </w:t>
+      </w:r>
+    </w:p>
+    <w:p/>
+    <w:p>
+      <w:r>
+        <w:rPr>
+          <w:rFonts w:hint="eastAsia"/>
+        </w:rPr>
+        <w:t>2.3</w:t>
+      </w:r>
+      <w:r>
+        <w:t xml:space="preserve"> </w:t>
+      </w:r>
+      <w:r>
+        <w:rPr>
+          <w:rFonts w:hint="eastAsia"/>
+        </w:rPr>
+        <w:t>原型页面展示：无</w:t>
+      </w:r>
+    </w:p>
+    <w:p/>
+    <w:p>
+      <w:r>
+        <w:rPr>
+          <w:rFonts w:hint="eastAsia"/>
+        </w:rPr>
+        <w:t>2.4</w:t>
+      </w:r>
+      <w:r>
+        <w:t xml:space="preserve"> </w:t>
+      </w:r>
+      <w:r>
+        <w:rPr>
+          <w:rFonts w:hint="eastAsia"/>
+        </w:rPr>
+        <w:t>具体实现：</w:t>
+      </w:r>
+      <w:r>
+        <w:rPr>
+          <w:rFonts w:hint="eastAsia"/>
+        </w:rPr>
+        <w:t>Android</w:t>
+      </w:r>
+      <w:r>
+        <w:rPr>
+          <w:rFonts w:hint="eastAsia"/>
+        </w:rPr>
+        <w:t>端记录哪些内容被喜欢和不喜欢</w:t>
+      </w:r>
+      <w:r>
+        <w:rPr>
+          <w:rFonts w:hint="eastAsia"/>
+        </w:rPr>
+        <w:t>，</w:t>
+      </w:r>
+      <w:r>
+        <w:rPr>
+          <w:rFonts w:hint="eastAsia"/>
+        </w:rPr>
+        <w:t>列表中查询标记喜欢和不喜欢</w:t>
+      </w:r>
+      <w:r>
+        <w:rPr>
+          <w:rFonts w:hint="eastAsia"/>
+        </w:rPr>
+        <w:t>；</w:t>
+      </w:r>
+      <w:r>
+        <w:rPr>
+          <w:rFonts w:hint="eastAsia"/>
+        </w:rPr>
+        <w:lastRenderedPageBreak/>
+        <w:t>点击喜欢时需要检查是否不喜欢过，点击不喜欢需要检查是否喜欢过，一次按钮需要调用两次接口；先发送服务器请求成功回调中修改</w:t>
+      </w:r>
+      <w:r>
+        <w:rPr>
+          <w:rFonts w:hint="eastAsia"/>
+        </w:rPr>
+        <w:t>Android</w:t>
+      </w:r>
+      <w:r>
+        <w:rPr>
+          <w:rFonts w:hint="eastAsia"/>
+        </w:rPr>
+        <w:t>本地数据库；</w:t>
+      </w:r>
+      <w:r>
+        <w:rPr>
+          <w:rFonts w:hint="eastAsia"/>
+        </w:rPr>
+        <w:t>服务端需要建立点赞和取消点赞接口</w:t>
+      </w:r>
+      <w:r>
+        <w:rPr>
+          <w:rFonts w:hint="eastAsia"/>
+        </w:rPr>
+        <w:t>记录喜欢数和不喜欢数</w:t>
+      </w:r>
+      <w:r>
+        <w:rPr>
+          <w:rFonts w:hint="eastAsia"/>
+        </w:rPr>
+        <w:t>；</w:t>
+      </w:r>
+    </w:p>
+    <w:p/>
+    <w:p>
+      <w:pPr>
+        <w:pStyle w:val="2"/>
+      </w:pPr>
+      <w:r>
+        <w:t>3</w:t>
+      </w:r>
+      <w:r>
+        <w:t xml:space="preserve">. </w:t>
+      </w:r>
+      <w:r>
+        <w:rPr>
+          <w:rFonts w:hint="eastAsia"/>
+        </w:rPr>
+        <w:t>喜欢</w:t>
+      </w:r>
+      <w:r>
+        <w:rPr>
+          <w:rFonts w:hint="eastAsia"/>
+        </w:rPr>
+        <w:t>页面</w:t>
+      </w:r>
+    </w:p>
+    <w:p>
+      <w:r>
+        <w:rPr>
+          <w:rFonts w:hint="eastAsia"/>
+        </w:rPr>
+        <w:t>3</w:t>
+      </w:r>
+      <w:r>
+        <w:rPr>
+          <w:rFonts w:hint="eastAsia"/>
+        </w:rPr>
+        <w:t>.1</w:t>
+      </w:r>
+      <w:r>
+        <w:t xml:space="preserve"> </w:t>
+      </w:r>
+      <w:r>
+        <w:rPr>
+          <w:rFonts w:hint="eastAsia"/>
+        </w:rPr>
+        <w:t>需求说明：页面展示</w:t>
+      </w:r>
+      <w:r>
+        <w:rPr>
+          <w:rFonts w:hint="eastAsia"/>
+        </w:rPr>
+        <w:t>用户已经点赞的数据内容；取消点赞功能同推荐页面</w:t>
+      </w:r>
+    </w:p>
+    <w:p/>
+    <w:p>
+      <w:r>
+        <w:rPr>
+          <w:rFonts w:hint="eastAsia"/>
+        </w:rPr>
+        <w:t>3</w:t>
+      </w:r>
+      <w:r>
+        <w:rPr>
+          <w:rFonts w:hint="eastAsia"/>
+        </w:rPr>
+        <w:t>.2</w:t>
+      </w:r>
+      <w:r>
+        <w:t xml:space="preserve"> </w:t>
+      </w:r>
+      <w:r>
+        <w:rPr>
+          <w:rFonts w:hint="eastAsia"/>
+        </w:rPr>
+        <w:t>结果：展示</w:t>
+      </w:r>
+      <w:r>
+        <w:rPr>
+          <w:rFonts w:hint="eastAsia"/>
+        </w:rPr>
+        <w:t>用户已经点过赞的数据列表内容</w:t>
+      </w:r>
+      <w:r>
+        <w:rPr>
+          <w:rFonts w:hint="eastAsia"/>
+        </w:rPr>
+        <w:t>；</w:t>
+      </w:r>
+    </w:p>
+    <w:p>
+      <w:r>
+        <w:t xml:space="preserve">3.3 </w:t>
+      </w:r>
+      <w:r>
+        <w:rPr>
+          <w:rFonts w:hint="eastAsia"/>
+        </w:rPr>
+        <w:t>实现：</w:t>
+      </w:r>
+      <w:r>
+        <w:rPr>
+          <w:rFonts w:hint="eastAsia"/>
+        </w:rPr>
+        <w:t>Android</w:t>
+      </w:r>
+      <w:r>
+        <w:rPr>
+          <w:rFonts w:hint="eastAsia"/>
+        </w:rPr>
+        <w:t>端从本地获取列表内容；</w:t>
+      </w:r>
+    </w:p>
+    <w:p/>
+    <w:p>
+      <w:pPr>
+        <w:pStyle w:val="2"/>
+      </w:pPr>
+      <w:r>
+        <w:t>4</w:t>
+      </w:r>
+      <w:r>
+        <w:t>.</w:t>
+      </w:r>
+      <w:r>
+        <w:rPr>
+          <w:rFonts w:hint="eastAsia"/>
+        </w:rPr>
+        <w:t xml:space="preserve"> </w:t>
+      </w:r>
+      <w:r>
+        <w:rPr>
+          <w:rFonts w:hint="eastAsia"/>
+        </w:rPr>
+        <w:t>收藏页面</w:t>
+      </w:r>
+    </w:p>
+    <w:p>
+      <w:r>
+        <w:rPr>
+          <w:rFonts w:hint="eastAsia"/>
+        </w:rPr>
+        <w:t>4.1</w:t>
+      </w:r>
+      <w:r>
+        <w:t xml:space="preserve"> </w:t>
+      </w:r>
+      <w:r>
+        <w:rPr>
+          <w:rFonts w:hint="eastAsia"/>
+        </w:rPr>
+        <w:t>需求说明：页面展示用户已经收藏的数据内容；取消收藏功能同推荐页面</w:t>
+      </w:r>
+    </w:p>
+    <w:p/>
+    <w:p>
+      <w:r>
+        <w:rPr>
+          <w:rFonts w:hint="eastAsia"/>
+        </w:rPr>
+        <w:t>4.2</w:t>
+      </w:r>
+      <w:r>
+        <w:t xml:space="preserve"> </w:t>
+      </w:r>
+      <w:r>
+        <w:rPr>
+          <w:rFonts w:hint="eastAsia"/>
+        </w:rPr>
+        <w:t>结果：展示用户已经点过赞的数据列表内容；</w:t>
+      </w:r>
+    </w:p>
+    <w:p>
+      <w:r>
+        <w:t xml:space="preserve">4.3 </w:t>
+      </w:r>
+      <w:r>
+        <w:rPr>
+          <w:rFonts w:hint="eastAsia"/>
+        </w:rPr>
+        <w:t>实现：</w:t>
+      </w:r>
+      <w:r>
+        <w:rPr>
+          <w:rFonts w:hint="eastAsia"/>
+        </w:rPr>
+        <w:t>Android</w:t>
+      </w:r>
+      <w:r>
+        <w:rPr>
+          <w:rFonts w:hint="eastAsia"/>
+        </w:rPr>
+        <w:t>端从本地获取列表内容；</w:t>
+      </w:r>
+    </w:p>
+    <w:p/>
+    <w:p>
+      <w:pPr>
+        <w:pStyle w:val="2"/>
+      </w:pPr>
+      <w:r>
+        <w:rPr>
+          <w:rFonts w:hint="eastAsia"/>
+        </w:rPr>
+        <w:t>5.</w:t>
+      </w:r>
+      <w:r>
+        <w:t xml:space="preserve"> </w:t>
+      </w:r>
+      <w:r>
+        <w:rPr>
+          <w:rFonts w:hint="eastAsia"/>
+        </w:rPr>
+        <w:t>已发布列表</w:t>
+      </w:r>
+    </w:p>
+    <w:p>
+      <w:r>
+        <w:rPr>
+          <w:rFonts w:hint="eastAsia"/>
+        </w:rPr>
+        <w:t>4.1</w:t>
+      </w:r>
+      <w:r>
+        <w:t xml:space="preserve"> </w:t>
+      </w:r>
+      <w:r>
+        <w:rPr>
+          <w:rFonts w:hint="eastAsia"/>
+        </w:rPr>
+        <w:t>需求说明：页面展示用户发布过的故事的列表</w:t>
+      </w:r>
+    </w:p>
+    <w:p/>
+    <w:p>
+      <w:r>
+        <w:rPr>
+          <w:rFonts w:hint="eastAsia"/>
+        </w:rPr>
+        <w:t>4.2</w:t>
+      </w:r>
+      <w:r>
+        <w:t xml:space="preserve"> </w:t>
+      </w:r>
+      <w:r>
+        <w:rPr>
+          <w:rFonts w:hint="eastAsia"/>
+        </w:rPr>
+        <w:t>结果：展示用户已经点过赞的数据列表内容；</w:t>
+      </w:r>
+    </w:p>
+    <w:p>
+      <w:r>
+        <w:t xml:space="preserve">4.3 </w:t>
+      </w:r>
+      <w:r>
+        <w:rPr>
+          <w:rFonts w:hint="eastAsia"/>
+        </w:rPr>
+        <w:t>实现：</w:t>
+      </w:r>
+      <w:r>
+        <w:rPr>
+          <w:rFonts w:hint="eastAsia"/>
+        </w:rPr>
+        <w:t>Android</w:t>
+      </w:r>
+      <w:r>
+        <w:rPr>
+          <w:rFonts w:hint="eastAsia"/>
+        </w:rPr>
+        <w:t>端记录故事的相关信息，包括标题、内容、发布时间等，故事发布后服务端返回一个故事的</w:t>
       </w:r>
       <w:r>
         <w:rPr>
@@ -455,64 +953,37 @@
         <w:rPr>
           <w:rFonts w:hint="eastAsia"/>
         </w:rPr>
-        <w:t>，</w:t>
-      </w:r>
-      <w:r>
-        <w:rPr>
-          <w:rFonts w:hint="eastAsia"/>
-        </w:rPr>
-        <w:t>desc</w:t>
-      </w:r>
-      <w:r>
-        <w:t>，</w:t>
-      </w:r>
-      <w:r>
-        <w:rPr>
-          <w:rFonts w:hint="eastAsia"/>
-        </w:rPr>
-        <w:t>title</w:t>
-      </w:r>
-      <w:r>
-        <w:rPr>
-          <w:rFonts w:hint="eastAsia"/>
-        </w:rPr>
-        <w:t>，</w:t>
-      </w:r>
-      <w:r>
-        <w:rPr>
-          <w:rFonts w:hint="eastAsia"/>
-        </w:rPr>
-        <w:t>create</w:t>
-      </w:r>
-      <w:r>
-        <w:t>_time, author</w:t>
-      </w:r>
-      <w:r>
-        <w:t>；</w:t>
-      </w:r>
-      <w:r>
-        <w:t xml:space="preserve">2. </w:t>
-      </w:r>
-      <w:r>
-        <w:rPr>
-          <w:rFonts w:hint="eastAsia"/>
-        </w:rPr>
-        <w:t>故事内容表，对应生成</w:t>
-      </w:r>
-      <w:r>
-        <w:rPr>
-          <w:rFonts w:hint="eastAsia"/>
-        </w:rPr>
-        <w:t>gs_</w:t>
-      </w:r>
-      <w:r>
-        <w:t>*_content</w:t>
-      </w:r>
-      <w:r>
-        <w:rPr>
-          <w:rFonts w:hint="eastAsia"/>
-        </w:rPr>
-        <w:t>，字段：</w:t>
+        <w:t>号，</w:t>
+      </w:r>
+      <w:r>
+        <w:rPr>
+          <w:rFonts w:hint="eastAsia"/>
+        </w:rPr>
+        <w:t>Android</w:t>
+      </w:r>
+      <w:r>
+        <w:rPr>
+          <w:rFonts w:hint="eastAsia"/>
+        </w:rPr>
+        <w:t>端</w:t>
+      </w:r>
+      <w:r>
+        <w:rPr>
+          <w:rFonts w:hint="eastAsia"/>
+        </w:rPr>
+        <w:t>访问时</w:t>
+      </w:r>
+      <w:r>
+        <w:rPr>
+          <w:rFonts w:hint="eastAsia"/>
+        </w:rPr>
+        <w:t>需要查询故事是否审核通过；</w:t>
+      </w:r>
+      <w:r>
+        <w:rPr>
+          <w:rFonts w:hint="eastAsia"/>
+        </w:rPr>
+        <w:t>服务端如果在审查表中查询到该故事</w:t>
       </w:r>
       <w:r>
         <w:rPr>
@@ -524,946 +995,78 @@
         <w:rPr>
           <w:rFonts w:hint="eastAsia"/>
         </w:rPr>
-        <w:t>，</w:t>
-      </w:r>
-      <w:r>
-        <w:rPr>
-          <w:rFonts w:hint="eastAsia"/>
-        </w:rPr>
-        <w:t>content</w:t>
-      </w:r>
-      <w:r>
-        <w:rPr>
-          <w:rFonts w:hint="eastAsia"/>
-        </w:rPr>
-        <w:t>，</w:t>
-      </w:r>
-      <w:r>
-        <w:rPr>
-          <w:rFonts w:hint="eastAsia"/>
-        </w:rPr>
-        <w:t>create</w:t>
-      </w:r>
-      <w:r>
-        <w:t>_time</w:t>
-      </w:r>
-      <w:r>
-        <w:rPr>
-          <w:rFonts w:hint="eastAsia"/>
-        </w:rPr>
-        <w:t>；</w:t>
-      </w:r>
-      <w:r>
-        <w:rPr>
-          <w:rFonts w:hint="eastAsia"/>
-        </w:rPr>
-        <w:t>3.</w:t>
-      </w:r>
-      <w:r>
-        <w:t xml:space="preserve"> </w:t>
-      </w:r>
-      <w:r>
-        <w:rPr>
-          <w:rFonts w:hint="eastAsia"/>
-        </w:rPr>
-        <w:t>数据统计表，</w:t>
-      </w:r>
-      <w:r>
-        <w:rPr>
-          <w:rFonts w:hint="eastAsia"/>
-        </w:rPr>
-        <w:t>tab</w:t>
-      </w:r>
-      <w:r>
-        <w:t>_</w:t>
-      </w:r>
-      <w:r>
-        <w:rPr>
-          <w:rFonts w:hint="eastAsia"/>
-        </w:rPr>
-        <w:t>s</w:t>
-      </w:r>
-      <w:r>
-        <w:t>tat</w:t>
-      </w:r>
-      <w:r>
-        <w:t>，</w:t>
-      </w:r>
-      <w:r>
-        <w:rPr>
-          <w:rFonts w:hint="eastAsia"/>
-        </w:rPr>
-        <w:t>主要是</w:t>
-      </w:r>
-      <w:r>
-        <w:rPr>
-          <w:rFonts w:hint="eastAsia"/>
-        </w:rPr>
-        <w:t>id</w:t>
-      </w:r>
-      <w:r>
-        <w:rPr>
-          <w:rFonts w:hint="eastAsia"/>
-        </w:rPr>
-        <w:t>，</w:t>
-      </w:r>
-      <w:r>
-        <w:rPr>
-          <w:rFonts w:hint="eastAsia"/>
-        </w:rPr>
-        <w:t>thumb_</w:t>
-      </w:r>
-      <w:r>
-        <w:t>up, thumb_d</w:t>
-      </w:r>
-      <w:r>
-        <w:t xml:space="preserve">own, collection, score, </w:t>
-      </w:r>
-      <w:r>
-        <w:t>gmt_create</w:t>
-      </w:r>
-      <w:r>
-        <w:t>；</w:t>
-      </w:r>
-      <w:r>
-        <w:rPr>
-          <w:rFonts w:hint="eastAsia"/>
-        </w:rPr>
-        <w:t>给</w:t>
-      </w:r>
-      <w:r>
-        <w:rPr>
-          <w:rFonts w:hint="eastAsia"/>
-        </w:rPr>
-        <w:t>score</w:t>
-      </w:r>
-      <w:r>
-        <w:rPr>
-          <w:rFonts w:hint="eastAsia"/>
-        </w:rPr>
-        <w:t>建立索引；</w:t>
-      </w:r>
-      <w:r>
-        <w:rPr>
-          <w:rFonts w:hint="eastAsia"/>
-        </w:rPr>
-        <w:t>4.</w:t>
-      </w:r>
-      <w:r>
-        <w:t xml:space="preserve"> </w:t>
-      </w:r>
-      <w:r>
-        <w:rPr>
-          <w:rFonts w:hint="eastAsia"/>
-        </w:rPr>
-        <w:t>手机端，</w:t>
-      </w:r>
-      <w:r>
-        <w:rPr>
-          <w:rFonts w:hint="eastAsia"/>
-        </w:rPr>
-        <w:t>喜欢表</w:t>
-      </w:r>
-      <w:r>
-        <w:rPr>
-          <w:rFonts w:hint="eastAsia"/>
-        </w:rPr>
-        <w:t>t</w:t>
-      </w:r>
-      <w:r>
-        <w:t>ab_thumb_up</w:t>
-      </w:r>
-      <w:r>
-        <w:rPr>
-          <w:rFonts w:hint="eastAsia"/>
-        </w:rPr>
-        <w:t>，</w:t>
-      </w:r>
-      <w:r>
-        <w:rPr>
-          <w:rFonts w:hint="eastAsia"/>
-        </w:rPr>
-        <w:t>字段有</w:t>
-      </w:r>
-      <w:r>
-        <w:rPr>
-          <w:rFonts w:hint="eastAsia"/>
-        </w:rPr>
-        <w:t>g</w:t>
-      </w:r>
-      <w:r>
-        <w:t>s_</w:t>
-      </w:r>
-      <w:r>
-        <w:rPr>
-          <w:rFonts w:hint="eastAsia"/>
-        </w:rPr>
-        <w:t>id</w:t>
-      </w:r>
-      <w:r>
-        <w:rPr>
-          <w:rFonts w:hint="eastAsia"/>
-        </w:rPr>
-        <w:t>，</w:t>
-      </w:r>
-      <w:r>
-        <w:rPr>
-          <w:rFonts w:hint="eastAsia"/>
-        </w:rPr>
-        <w:t>user</w:t>
-      </w:r>
-      <w:r>
-        <w:t xml:space="preserve">_id; </w:t>
-      </w:r>
-      <w:r>
-        <w:rPr>
-          <w:rFonts w:hint="eastAsia"/>
-        </w:rPr>
-        <w:t>不喜欢表，</w:t>
-      </w:r>
-      <w:r>
-        <w:rPr>
-          <w:rFonts w:hint="eastAsia"/>
-        </w:rPr>
-        <w:t>g</w:t>
-      </w:r>
-      <w:r>
-        <w:t>s_</w:t>
-      </w:r>
-      <w:r>
-        <w:rPr>
-          <w:rFonts w:hint="eastAsia"/>
-        </w:rPr>
-        <w:t>i</w:t>
-      </w:r>
-      <w:r>
-        <w:t xml:space="preserve">d, user_id; </w:t>
-      </w:r>
-      <w:r>
-        <w:rPr>
-          <w:rFonts w:hint="eastAsia"/>
-        </w:rPr>
-        <w:t>收藏表；</w:t>
-      </w:r>
-      <w:r>
-        <w:rPr>
-          <w:rFonts w:hint="eastAsia"/>
-        </w:rPr>
-        <w:t>u</w:t>
-      </w:r>
-      <w:r>
-        <w:t>ser_id, gs_id;</w:t>
-      </w:r>
-      <w:r>
-        <w:rPr>
-          <w:rFonts w:hint="eastAsia"/>
-        </w:rPr>
-        <w:t>用来记录</w:t>
-      </w:r>
-      <w:r>
-        <w:rPr>
-          <w:rFonts w:hint="eastAsia"/>
-        </w:rPr>
-        <w:t>用户数据；</w:t>
-      </w:r>
-      <w:r>
-        <w:rPr>
-          <w:rFonts w:hint="eastAsia"/>
-        </w:rPr>
-        <w:t>需要</w:t>
-      </w:r>
-      <w:r>
-        <w:rPr>
-          <w:rFonts w:hint="eastAsia"/>
-        </w:rPr>
-        <w:t>redis</w:t>
-      </w:r>
-      <w:r>
-        <w:rPr>
-          <w:rFonts w:hint="eastAsia"/>
-        </w:rPr>
-        <w:t>来实现排序的功能</w:t>
-      </w:r>
-    </w:p>
-    <w:p>
-      <w:r>
-        <w:t>1.4.2</w:t>
-      </w:r>
-      <w:r>
-        <w:rPr>
-          <w:rFonts w:hint="eastAsia"/>
-        </w:rPr>
-        <w:t xml:space="preserve"> </w:t>
-      </w:r>
-      <w:r>
-        <w:rPr>
-          <w:rFonts w:hint="eastAsia"/>
-        </w:rPr>
-        <w:t>服务端实现：查询统计表，</w:t>
-      </w:r>
-      <w:r>
-        <w:rPr>
-          <w:rFonts w:hint="eastAsia"/>
-        </w:rPr>
-        <w:t>查询</w:t>
-      </w:r>
-      <w:r>
-        <w:rPr>
-          <w:rFonts w:hint="eastAsia"/>
-        </w:rPr>
-        <w:t>15</w:t>
-      </w:r>
-      <w:r>
-        <w:rPr>
-          <w:rFonts w:hint="eastAsia"/>
-        </w:rPr>
-        <w:t>条数据，遍历数据获取数据列表内容；</w:t>
-      </w:r>
-      <w:r>
-        <w:rPr>
-          <w:rFonts w:hint="eastAsia"/>
-        </w:rPr>
-        <w:t xml:space="preserve"> </w:t>
-      </w:r>
-    </w:p>
-    <w:p>
-      <w:r>
-        <w:rPr>
-          <w:rFonts w:hint="eastAsia"/>
-        </w:rPr>
-        <w:t>1</w:t>
-      </w:r>
-      <w:r>
-        <w:t xml:space="preserve">.4.2 </w:t>
-      </w:r>
-      <w:r>
-        <w:rPr>
-          <w:rFonts w:hint="eastAsia"/>
-        </w:rPr>
-        <w:t>Android</w:t>
-      </w:r>
-      <w:r>
-        <w:rPr>
-          <w:rFonts w:hint="eastAsia"/>
-        </w:rPr>
-        <w:t>端实现：</w:t>
-      </w:r>
-      <w:r>
-        <w:rPr>
-          <w:rFonts w:hint="eastAsia"/>
-        </w:rPr>
-        <w:t>用户是否已点赞、已收藏由</w:t>
-      </w:r>
-      <w:r>
-        <w:rPr>
-          <w:rFonts w:hint="eastAsia"/>
-        </w:rPr>
-        <w:t>Android</w:t>
-      </w:r>
-      <w:r>
-        <w:rPr>
-          <w:rFonts w:hint="eastAsia"/>
-        </w:rPr>
-        <w:t>端自行查询控制；</w:t>
+        <w:t>号，表示审查通过，如果没有则审查未通过；</w:t>
+      </w:r>
+    </w:p>
+    <w:p>
+      <w:pPr>
+        <w:pStyle w:val="2"/>
+      </w:pPr>
+      <w:r>
+        <w:t xml:space="preserve">5. </w:t>
+      </w:r>
+      <w:r>
+        <w:rPr>
+          <w:rFonts w:hint="eastAsia"/>
+        </w:rPr>
+        <w:t>侧边栏</w:t>
+      </w:r>
+    </w:p>
+    <w:p>
+      <w:r>
+        <w:rPr>
+          <w:rFonts w:hint="eastAsia"/>
+        </w:rPr>
+        <w:t>5.1</w:t>
+      </w:r>
+      <w:r>
+        <w:t xml:space="preserve"> </w:t>
+      </w:r>
+      <w:r>
+        <w:rPr>
+          <w:rFonts w:hint="eastAsia"/>
+        </w:rPr>
+        <w:t>需求说明：显示可以跳转的页面，包括主页、故事类型、切换模式、关于、清除缓存；</w:t>
+      </w:r>
+      <w:r>
+        <w:t xml:space="preserve"> </w:t>
       </w:r>
     </w:p>
     <w:p/>
     <w:p>
       <w:r>
-        <w:t xml:space="preserve">1.5 </w:t>
-      </w:r>
-      <w:r>
-        <w:rPr>
-          <w:rFonts w:hint="eastAsia"/>
-        </w:rPr>
-        <w:t>推荐接口：根据</w:t>
-      </w:r>
-      <w:r>
-        <w:t>tan</w:t>
-      </w:r>
-      <w:r>
-        <w:t>_stat</w:t>
-      </w:r>
-      <w:r>
-        <w:rPr>
-          <w:rFonts w:hint="eastAsia"/>
-        </w:rPr>
-        <w:t>表的</w:t>
-      </w:r>
-      <w:r>
-        <w:rPr>
-          <w:rFonts w:hint="eastAsia"/>
-        </w:rPr>
-        <w:t>score</w:t>
-      </w:r>
-      <w:r>
-        <w:rPr>
-          <w:rFonts w:hint="eastAsia"/>
-        </w:rPr>
-        <w:t>字段排序</w:t>
-      </w:r>
-    </w:p>
+        <w:rPr>
+          <w:rFonts w:hint="eastAsia"/>
+        </w:rPr>
+        <w:t>5.2</w:t>
+      </w:r>
+      <w:r>
+        <w:t xml:space="preserve"> </w:t>
+      </w:r>
+      <w:r>
+        <w:rPr>
+          <w:rFonts w:hint="eastAsia"/>
+        </w:rPr>
+        <w:t>结果：展示可以跳转的页面；</w:t>
+      </w:r>
+    </w:p>
+    <w:p>
+      <w:r>
+        <w:t xml:space="preserve">5.3 </w:t>
+      </w:r>
+      <w:r>
+        <w:rPr>
+          <w:rFonts w:hint="eastAsia"/>
+        </w:rPr>
+        <w:t>页面效果：</w:t>
+      </w:r>
+    </w:p>
+    <w:p/>
     <w:p>
       <w:pPr>
         <w:pStyle w:val="2"/>
       </w:pPr>
       <w:r>
-        <w:lastRenderedPageBreak/>
-        <w:t xml:space="preserve">2. </w:t>
-      </w:r>
-      <w:r>
-        <w:rPr>
-          <w:rFonts w:hint="eastAsia"/>
-        </w:rPr>
-        <w:t>推荐</w:t>
-      </w:r>
-      <w:r>
-        <w:t xml:space="preserve"> – </w:t>
-      </w:r>
-      <w:r>
-        <w:rPr>
-          <w:rFonts w:hint="eastAsia"/>
-        </w:rPr>
-        <w:t>喜欢和取取消喜欢</w:t>
-      </w:r>
-      <w:r>
-        <w:rPr>
-          <w:rFonts w:hint="eastAsia"/>
-        </w:rPr>
-        <w:t>，收藏和取消收藏</w:t>
-      </w:r>
-    </w:p>
-    <w:p>
-      <w:r>
-        <w:rPr>
-          <w:rFonts w:hint="eastAsia"/>
-        </w:rPr>
-        <w:t>2.1</w:t>
-      </w:r>
-      <w:r>
-        <w:t xml:space="preserve"> </w:t>
-      </w:r>
-      <w:r>
-        <w:rPr>
-          <w:rFonts w:hint="eastAsia"/>
-        </w:rPr>
-        <w:t>需求说明：用户可以喜欢和取消喜欢</w:t>
-      </w:r>
-    </w:p>
-    <w:p/>
-    <w:p>
-      <w:r>
-        <w:rPr>
-          <w:rFonts w:hint="eastAsia"/>
-        </w:rPr>
-        <w:t>2.2</w:t>
-      </w:r>
-      <w:r>
-        <w:t xml:space="preserve"> </w:t>
-      </w:r>
-      <w:r>
-        <w:rPr>
-          <w:rFonts w:hint="eastAsia"/>
-        </w:rPr>
-        <w:t>结果：</w:t>
-      </w:r>
-      <w:r>
-        <w:t xml:space="preserve"> </w:t>
-      </w:r>
-    </w:p>
-    <w:p/>
-    <w:p>
-      <w:r>
-        <w:rPr>
-          <w:rFonts w:hint="eastAsia"/>
-        </w:rPr>
-        <w:t>2.3</w:t>
-      </w:r>
-      <w:r>
-        <w:t xml:space="preserve"> </w:t>
-      </w:r>
-      <w:r>
-        <w:rPr>
-          <w:rFonts w:hint="eastAsia"/>
-        </w:rPr>
-        <w:t>原型页面展示：无</w:t>
-      </w:r>
-    </w:p>
-    <w:p/>
-    <w:p>
-      <w:r>
-        <w:rPr>
-          <w:rFonts w:hint="eastAsia"/>
-        </w:rPr>
-        <w:t>2.4</w:t>
-      </w:r>
-      <w:r>
-        <w:t xml:space="preserve"> </w:t>
-      </w:r>
-      <w:r>
-        <w:rPr>
-          <w:rFonts w:hint="eastAsia"/>
-        </w:rPr>
-        <w:t>具体实现：</w:t>
-      </w:r>
-      <w:r>
-        <w:rPr>
-          <w:rFonts w:hint="eastAsia"/>
-        </w:rPr>
-        <w:t>Android</w:t>
-      </w:r>
-      <w:r>
-        <w:rPr>
-          <w:rFonts w:hint="eastAsia"/>
-        </w:rPr>
-        <w:t>端记录哪些内容被喜欢和不喜欢</w:t>
-      </w:r>
-      <w:r>
-        <w:rPr>
-          <w:rFonts w:hint="eastAsia"/>
-        </w:rPr>
-        <w:t>，</w:t>
-      </w:r>
-      <w:r>
-        <w:rPr>
-          <w:rFonts w:hint="eastAsia"/>
-        </w:rPr>
-        <w:t>列表中查询标记喜欢和不喜欢</w:t>
-      </w:r>
-      <w:r>
-        <w:rPr>
-          <w:rFonts w:hint="eastAsia"/>
-        </w:rPr>
-        <w:t>；服务端需要建立点赞和取消点赞接口</w:t>
-      </w:r>
-      <w:r>
-        <w:rPr>
-          <w:rFonts w:hint="eastAsia"/>
-        </w:rPr>
-        <w:t>记录喜欢数和不喜欢数</w:t>
-      </w:r>
-      <w:r>
-        <w:rPr>
-          <w:rFonts w:hint="eastAsia"/>
-        </w:rPr>
-        <w:t>；</w:t>
-      </w:r>
-    </w:p>
-    <w:p/>
-    <w:p>
-      <w:pPr>
-        <w:pStyle w:val="2"/>
-      </w:pPr>
-      <w:r>
-        <w:t>3</w:t>
-      </w:r>
-      <w:r>
-        <w:t xml:space="preserve">. </w:t>
-      </w:r>
-      <w:r>
-        <w:rPr>
-          <w:rFonts w:hint="eastAsia"/>
-        </w:rPr>
-        <w:t>喜欢</w:t>
-      </w:r>
-      <w:r>
-        <w:rPr>
-          <w:rFonts w:hint="eastAsia"/>
-        </w:rPr>
-        <w:t>页面</w:t>
-      </w:r>
-    </w:p>
-    <w:p>
-      <w:r>
-        <w:rPr>
-          <w:rFonts w:hint="eastAsia"/>
-        </w:rPr>
-        <w:t>3</w:t>
-      </w:r>
-      <w:r>
-        <w:rPr>
-          <w:rFonts w:hint="eastAsia"/>
-        </w:rPr>
-        <w:t>.1</w:t>
-      </w:r>
-      <w:r>
-        <w:t xml:space="preserve"> </w:t>
-      </w:r>
-      <w:r>
-        <w:rPr>
-          <w:rFonts w:hint="eastAsia"/>
-        </w:rPr>
-        <w:t>需求说明：页面展示</w:t>
-      </w:r>
-      <w:r>
-        <w:rPr>
-          <w:rFonts w:hint="eastAsia"/>
-        </w:rPr>
-        <w:t>用户已经点赞的数据内容；取消点赞功能同推荐页面</w:t>
-      </w:r>
-    </w:p>
-    <w:p/>
-    <w:p>
-      <w:r>
-        <w:rPr>
-          <w:rFonts w:hint="eastAsia"/>
-        </w:rPr>
-        <w:t>3</w:t>
-      </w:r>
-      <w:r>
-        <w:rPr>
-          <w:rFonts w:hint="eastAsia"/>
-        </w:rPr>
-        <w:t>.2</w:t>
-      </w:r>
-      <w:r>
-        <w:t xml:space="preserve"> </w:t>
-      </w:r>
-      <w:r>
-        <w:rPr>
-          <w:rFonts w:hint="eastAsia"/>
-        </w:rPr>
-        <w:t>结果：展示</w:t>
-      </w:r>
-      <w:r>
-        <w:rPr>
-          <w:rFonts w:hint="eastAsia"/>
-        </w:rPr>
-        <w:t>用户已经点过赞的数据列表内容</w:t>
-      </w:r>
-      <w:r>
-        <w:rPr>
-          <w:rFonts w:hint="eastAsia"/>
-        </w:rPr>
-        <w:t>；</w:t>
-      </w:r>
-    </w:p>
-    <w:p>
-      <w:r>
-        <w:t xml:space="preserve">3.3 </w:t>
-      </w:r>
-      <w:r>
-        <w:rPr>
-          <w:rFonts w:hint="eastAsia"/>
-        </w:rPr>
-        <w:t>实现：</w:t>
-      </w:r>
-      <w:r>
-        <w:rPr>
-          <w:rFonts w:hint="eastAsia"/>
-        </w:rPr>
-        <w:t>Android</w:t>
-      </w:r>
-      <w:r>
-        <w:rPr>
-          <w:rFonts w:hint="eastAsia"/>
-        </w:rPr>
-        <w:t>端从本地获取列表内容；</w:t>
-      </w:r>
-    </w:p>
-    <w:p/>
-    <w:p>
-      <w:pPr>
-        <w:pStyle w:val="2"/>
-      </w:pPr>
-      <w:r>
-        <w:t>4</w:t>
-      </w:r>
-      <w:r>
-        <w:t>.</w:t>
-      </w:r>
-      <w:r>
-        <w:rPr>
-          <w:rFonts w:hint="eastAsia"/>
-        </w:rPr>
-        <w:t xml:space="preserve"> </w:t>
-      </w:r>
-      <w:r>
-        <w:rPr>
-          <w:rFonts w:hint="eastAsia"/>
-        </w:rPr>
-        <w:t>收藏页面</w:t>
-      </w:r>
-    </w:p>
-    <w:p>
-      <w:r>
-        <w:rPr>
-          <w:rFonts w:hint="eastAsia"/>
-        </w:rPr>
-        <w:t>4.1</w:t>
-      </w:r>
-      <w:r>
-        <w:t xml:space="preserve"> </w:t>
-      </w:r>
-      <w:r>
-        <w:rPr>
-          <w:rFonts w:hint="eastAsia"/>
-        </w:rPr>
-        <w:t>需求说明：页面展示用户已经收藏的数据内容；取消收藏功能同推荐页面</w:t>
-      </w:r>
-    </w:p>
-    <w:p/>
-    <w:p>
-      <w:r>
-        <w:rPr>
-          <w:rFonts w:hint="eastAsia"/>
-        </w:rPr>
-        <w:t>4.2</w:t>
-      </w:r>
-      <w:r>
-        <w:t xml:space="preserve"> </w:t>
-      </w:r>
-      <w:r>
-        <w:rPr>
-          <w:rFonts w:hint="eastAsia"/>
-        </w:rPr>
-        <w:t>结果：展示用户已经点过赞的数据列表内容；</w:t>
-      </w:r>
-    </w:p>
-    <w:p>
-      <w:r>
-        <w:t xml:space="preserve">4.3 </w:t>
-      </w:r>
-      <w:r>
-        <w:rPr>
-          <w:rFonts w:hint="eastAsia"/>
-        </w:rPr>
-        <w:t>实现：</w:t>
-      </w:r>
-      <w:r>
-        <w:rPr>
-          <w:rFonts w:hint="eastAsia"/>
-        </w:rPr>
-        <w:t>Android</w:t>
-      </w:r>
-      <w:r>
-        <w:rPr>
-          <w:rFonts w:hint="eastAsia"/>
-        </w:rPr>
-        <w:t>端从本地获取列表内容；</w:t>
-      </w:r>
-    </w:p>
-    <w:p/>
-    <w:p>
-      <w:pPr>
-        <w:pStyle w:val="2"/>
-      </w:pPr>
-      <w:r>
-        <w:rPr>
-          <w:rFonts w:hint="eastAsia"/>
-        </w:rPr>
-        <w:t>5.</w:t>
-      </w:r>
-      <w:r>
-        <w:t xml:space="preserve"> </w:t>
-      </w:r>
-      <w:r>
-        <w:rPr>
-          <w:rFonts w:hint="eastAsia"/>
-        </w:rPr>
-        <w:t>已发布列表</w:t>
-      </w:r>
-    </w:p>
-    <w:p>
-      <w:r>
-        <w:rPr>
-          <w:rFonts w:hint="eastAsia"/>
-        </w:rPr>
-        <w:t>4.1</w:t>
-      </w:r>
-      <w:r>
-        <w:t xml:space="preserve"> </w:t>
-      </w:r>
-      <w:r>
-        <w:rPr>
-          <w:rFonts w:hint="eastAsia"/>
-        </w:rPr>
-        <w:t>需求说明：页面展示用户</w:t>
-      </w:r>
-      <w:r>
-        <w:rPr>
-          <w:rFonts w:hint="eastAsia"/>
-        </w:rPr>
-        <w:t>发布过的故事的列表</w:t>
-      </w:r>
-    </w:p>
-    <w:p/>
-    <w:p>
-      <w:r>
-        <w:rPr>
-          <w:rFonts w:hint="eastAsia"/>
-        </w:rPr>
-        <w:t>4.2</w:t>
-      </w:r>
-      <w:r>
-        <w:t xml:space="preserve"> </w:t>
-      </w:r>
-      <w:r>
-        <w:rPr>
-          <w:rFonts w:hint="eastAsia"/>
-        </w:rPr>
-        <w:t>结果：展示用户已经点过赞的数据列表内容；</w:t>
-      </w:r>
-    </w:p>
-    <w:p>
-      <w:r>
-        <w:t xml:space="preserve">4.3 </w:t>
-      </w:r>
-      <w:r>
-        <w:rPr>
-          <w:rFonts w:hint="eastAsia"/>
-        </w:rPr>
-        <w:t>实现：</w:t>
-      </w:r>
-      <w:r>
-        <w:rPr>
-          <w:rFonts w:hint="eastAsia"/>
-        </w:rPr>
-        <w:t>Android</w:t>
-      </w:r>
-      <w:r>
-        <w:rPr>
-          <w:rFonts w:hint="eastAsia"/>
-        </w:rPr>
-        <w:t>端</w:t>
-      </w:r>
-      <w:r>
-        <w:rPr>
-          <w:rFonts w:hint="eastAsia"/>
-        </w:rPr>
-        <w:t>记录故事的相关信息，包括标题、内容、发布时间等，故事发布后服务端返回一个故事的</w:t>
-      </w:r>
-      <w:r>
-        <w:rPr>
-          <w:rFonts w:hint="eastAsia"/>
-        </w:rPr>
-        <w:t>id</w:t>
-      </w:r>
-      <w:r>
-        <w:rPr>
-          <w:rFonts w:hint="eastAsia"/>
-        </w:rPr>
-        <w:t>号，</w:t>
-      </w:r>
-      <w:r>
-        <w:rPr>
-          <w:rFonts w:hint="eastAsia"/>
-        </w:rPr>
-        <w:t>Android</w:t>
-      </w:r>
-      <w:r>
-        <w:rPr>
-          <w:rFonts w:hint="eastAsia"/>
-        </w:rPr>
-        <w:t>端</w:t>
-      </w:r>
-      <w:r>
-        <w:rPr>
-          <w:rFonts w:hint="eastAsia"/>
-        </w:rPr>
-        <w:t>访问时</w:t>
-      </w:r>
-      <w:r>
-        <w:rPr>
-          <w:rFonts w:hint="eastAsia"/>
-        </w:rPr>
-        <w:t>需要查询故事是否审核通过</w:t>
-      </w:r>
-      <w:r>
-        <w:rPr>
-          <w:rFonts w:hint="eastAsia"/>
-        </w:rPr>
-        <w:t>；</w:t>
-      </w:r>
-      <w:r>
-        <w:rPr>
-          <w:rFonts w:hint="eastAsia"/>
-        </w:rPr>
-        <w:t>服务端如果在审查表中查询到该故事</w:t>
-      </w:r>
-      <w:r>
-        <w:rPr>
-          <w:rFonts w:hint="eastAsia"/>
-        </w:rPr>
-        <w:t>id</w:t>
-      </w:r>
-      <w:r>
-        <w:rPr>
-          <w:rFonts w:hint="eastAsia"/>
-        </w:rPr>
-        <w:t>号，表示审查通过，如果没有则审查未通过；</w:t>
-      </w:r>
-    </w:p>
-    <w:p>
-      <w:pPr>
-        <w:pStyle w:val="2"/>
-      </w:pPr>
-      <w:r>
-        <w:t xml:space="preserve">5. </w:t>
-      </w:r>
-      <w:r>
-        <w:rPr>
-          <w:rFonts w:hint="eastAsia"/>
-        </w:rPr>
-        <w:t>侧边栏</w:t>
-      </w:r>
-    </w:p>
-    <w:p>
-      <w:r>
-        <w:rPr>
-          <w:rFonts w:hint="eastAsia"/>
-        </w:rPr>
-        <w:t>5.1</w:t>
-      </w:r>
-      <w:r>
-        <w:t xml:space="preserve"> </w:t>
-      </w:r>
-      <w:r>
-        <w:rPr>
-          <w:rFonts w:hint="eastAsia"/>
-        </w:rPr>
-        <w:t>需求说明：显示可以跳转的页面，包括主页、故事类型、切换模式、关于、清除缓存；</w:t>
-      </w:r>
-      <w:r>
-        <w:t xml:space="preserve"> </w:t>
-      </w:r>
-    </w:p>
-    <w:p/>
-    <w:p>
-      <w:r>
-        <w:rPr>
-          <w:rFonts w:hint="eastAsia"/>
-        </w:rPr>
-        <w:lastRenderedPageBreak/>
-        <w:t>5.2</w:t>
-      </w:r>
-      <w:r>
-        <w:t xml:space="preserve"> </w:t>
-      </w:r>
-      <w:r>
-        <w:rPr>
-          <w:rFonts w:hint="eastAsia"/>
-        </w:rPr>
-        <w:t>结果：展示可以跳转的页面；</w:t>
-      </w:r>
-    </w:p>
-    <w:p>
-      <w:r>
-        <w:t xml:space="preserve">5.3 </w:t>
-      </w:r>
-      <w:r>
-        <w:rPr>
-          <w:rFonts w:hint="eastAsia"/>
-        </w:rPr>
-        <w:t>页面效果：</w:t>
-      </w:r>
-    </w:p>
-    <w:p/>
-    <w:p>
-      <w:pPr>
-        <w:pStyle w:val="2"/>
-      </w:pPr>
-      <w:r>
         <w:t xml:space="preserve">6. </w:t>
       </w:r>
       <w:r>
@@ -1489,8 +1092,6 @@
         </w:rPr>
         <w:t>需求说明：根据关键字搜索文章</w:t>
       </w:r>
-      <w:bookmarkStart w:id="0" w:name="_GoBack"/>
-      <w:bookmarkEnd w:id="0"/>
     </w:p>
     <w:p/>
     <w:p>
@@ -1530,6 +1131,23 @@
     <w:p/>
     <w:p>
       <w:pPr>
+        <w:rPr>
+          <w:rFonts w:hint="eastAsia"/>
+        </w:rPr>
+      </w:pPr>
+      <w:r>
+        <w:t xml:space="preserve">6.4 </w:t>
+      </w:r>
+      <w:r>
+        <w:rPr>
+          <w:rFonts w:hint="eastAsia"/>
+        </w:rPr>
+        <w:t>实现：服务端实现搜索引擎功能</w:t>
+      </w:r>
+    </w:p>
+    <w:p/>
+    <w:p>
+      <w:pPr>
         <w:pStyle w:val="1"/>
       </w:pPr>
       <w:r>
@@ -1661,6 +1279,24 @@
         </w:rPr>
         <w:t>需求说明：标题必填，标题内容；</w:t>
       </w:r>
+    </w:p>
+    <w:p>
+      <w:pPr>
+        <w:rPr>
+          <w:rFonts w:hint="eastAsia"/>
+        </w:rPr>
+      </w:pPr>
+      <w:r>
+        <w:t xml:space="preserve">2. </w:t>
+      </w:r>
+      <w:r>
+        <w:rPr>
+          <w:rFonts w:hint="eastAsia"/>
+        </w:rPr>
+        <w:t>发布故事：发布故事到审查表中审查；</w:t>
+      </w:r>
+      <w:bookmarkStart w:id="0" w:name="_GoBack"/>
+      <w:bookmarkEnd w:id="0"/>
     </w:p>
     <w:p/>
     <w:p>

</xml_diff>